<commit_message>
update docs for circulation to TILDA
</commit_message>
<xml_diff>
--- a/Manuscript.docx
+++ b/Manuscript.docx
@@ -5197,7 +5197,7 @@
         </w:rPr>
         <w:lastRenderedPageBreak/>
         <w:drawing>
-          <wp:anchor distT="0" distB="0" distL="114300" distR="114300" simplePos="0" relativeHeight="251667457" behindDoc="0" locked="0" layoutInCell="1" allowOverlap="1" wp14:anchorId="060F4597" wp14:editId="2579CC4D">
+          <wp:anchor distT="0" distB="0" distL="114300" distR="114300" simplePos="0" relativeHeight="251667457" behindDoc="0" locked="0" layoutInCell="1" allowOverlap="1" wp14:anchorId="060F4597" wp14:editId="52D2ED34">
             <wp:simplePos x="0" y="0"/>
             <wp:positionH relativeFrom="margin">
               <wp:align>center</wp:align>
@@ -5205,8 +5205,8 @@
             <wp:positionV relativeFrom="margin">
               <wp:align>top</wp:align>
             </wp:positionV>
-            <wp:extent cx="4478655" cy="2355215"/>
-            <wp:effectExtent l="0" t="0" r="0" b="6985"/>
+            <wp:extent cx="3907790" cy="2054860"/>
+            <wp:effectExtent l="0" t="0" r="3810" b="2540"/>
             <wp:wrapTopAndBottom/>
             <wp:docPr id="15" name="Picture 15" descr="Macintosh HD:Users:rebeccahirst:Desktop:Untitled.png"/>
             <wp:cNvGraphicFramePr>
@@ -5237,7 +5237,7 @@
                   <pic:spPr bwMode="auto">
                     <a:xfrm>
                       <a:off x="0" y="0"/>
-                      <a:ext cx="4478655" cy="2355215"/>
+                      <a:ext cx="3907909" cy="2055074"/>
                     </a:xfrm>
                     <a:prstGeom prst="rect">
                       <a:avLst/>
@@ -5250,6 +5250,12 @@
                 </pic:pic>
               </a:graphicData>
             </a:graphic>
+            <wp14:sizeRelH relativeFrom="margin">
+              <wp14:pctWidth>0</wp14:pctWidth>
+            </wp14:sizeRelH>
+            <wp14:sizeRelV relativeFrom="margin">
+              <wp14:pctHeight>0</wp14:pctHeight>
+            </wp14:sizeRelV>
           </wp:anchor>
         </w:drawing>
       </w:r>
@@ -5314,6 +5320,8 @@
         </w:rPr>
         <w:t>, three of the measures from this were focused on in our longitudinal analysis</w:t>
       </w:r>
+      <w:bookmarkStart w:id="0" w:name="_GoBack"/>
+      <w:bookmarkEnd w:id="0"/>
       <w:proofErr w:type="gramStart"/>
       <w:r>
         <w:rPr>
@@ -5600,15 +5608,23 @@
           <w:sz w:val="24"/>
           <w:szCs w:val="24"/>
         </w:rPr>
-        <w:t xml:space="preserve">, this did not change any of our results, see Supplementary section </w:t>
-      </w:r>
-      <w:r>
-        <w:rPr>
-          <w:rFonts w:ascii="Times New Roman" w:hAnsi="Times New Roman" w:cs="Times New Roman"/>
-          <w:sz w:val="24"/>
-          <w:szCs w:val="24"/>
-        </w:rPr>
-        <w:t>S8)</w:t>
+        <w:t xml:space="preserve">, this did not change any of our results, see Supplementary </w:t>
+      </w:r>
+      <w:r>
+        <w:rPr>
+          <w:rFonts w:ascii="Times New Roman" w:hAnsi="Times New Roman" w:cs="Times New Roman"/>
+          <w:sz w:val="24"/>
+          <w:szCs w:val="24"/>
+        </w:rPr>
+        <w:t>tables S8-S10</w:t>
+      </w:r>
+      <w:r>
+        <w:rPr>
+          <w:rFonts w:ascii="Times New Roman" w:hAnsi="Times New Roman" w:cs="Times New Roman"/>
+          <w:sz w:val="24"/>
+          <w:szCs w:val="24"/>
+        </w:rPr>
+        <w:t>)</w:t>
       </w:r>
       <w:r>
         <w:rPr>
@@ -5838,70 +5854,6 @@
           <w:szCs w:val="24"/>
         </w:rPr>
       </w:pPr>
-    </w:p>
-    <w:p>
-      <w:pPr>
-        <w:spacing w:line="480" w:lineRule="auto"/>
-        <w:rPr>
-          <w:rFonts w:ascii="Times New Roman" w:hAnsi="Times New Roman" w:cs="Times New Roman"/>
-          <w:sz w:val="24"/>
-          <w:szCs w:val="24"/>
-        </w:rPr>
-      </w:pPr>
-    </w:p>
-    <w:p>
-      <w:pPr>
-        <w:spacing w:line="480" w:lineRule="auto"/>
-        <w:rPr>
-          <w:rFonts w:ascii="Times New Roman" w:hAnsi="Times New Roman" w:cs="Times New Roman"/>
-          <w:sz w:val="24"/>
-          <w:szCs w:val="24"/>
-        </w:rPr>
-      </w:pPr>
-    </w:p>
-    <w:p>
-      <w:pPr>
-        <w:spacing w:line="480" w:lineRule="auto"/>
-        <w:rPr>
-          <w:rFonts w:ascii="Times New Roman" w:hAnsi="Times New Roman" w:cs="Times New Roman"/>
-          <w:b/>
-          <w:sz w:val="24"/>
-          <w:szCs w:val="24"/>
-        </w:rPr>
-      </w:pPr>
-    </w:p>
-    <w:p>
-      <w:pPr>
-        <w:spacing w:line="480" w:lineRule="auto"/>
-        <w:rPr>
-          <w:rFonts w:ascii="Times New Roman" w:hAnsi="Times New Roman" w:cs="Times New Roman"/>
-          <w:b/>
-          <w:sz w:val="24"/>
-          <w:szCs w:val="24"/>
-        </w:rPr>
-      </w:pPr>
-    </w:p>
-    <w:p>
-      <w:pPr>
-        <w:spacing w:line="480" w:lineRule="auto"/>
-        <w:rPr>
-          <w:rFonts w:ascii="Times New Roman" w:hAnsi="Times New Roman" w:cs="Times New Roman"/>
-          <w:b/>
-          <w:sz w:val="24"/>
-          <w:szCs w:val="24"/>
-        </w:rPr>
-      </w:pPr>
-    </w:p>
-    <w:p>
-      <w:pPr>
-        <w:spacing w:line="480" w:lineRule="auto"/>
-        <w:rPr>
-          <w:rFonts w:ascii="Times New Roman" w:hAnsi="Times New Roman" w:cs="Times New Roman"/>
-          <w:b/>
-          <w:sz w:val="24"/>
-          <w:szCs w:val="24"/>
-        </w:rPr>
-      </w:pPr>
       <w:r>
         <w:rPr>
           <w:rFonts w:ascii="Times New Roman" w:hAnsi="Times New Roman" w:cs="Times New Roman"/>
@@ -5911,18 +5863,19 @@
           <w:szCs w:val="24"/>
           <w:lang w:val="en-US"/>
         </w:rPr>
+        <w:lastRenderedPageBreak/>
         <mc:AlternateContent>
           <mc:Choice Requires="wpg">
             <w:drawing>
-              <wp:anchor distT="0" distB="0" distL="114300" distR="114300" simplePos="0" relativeHeight="251666433" behindDoc="0" locked="0" layoutInCell="1" allowOverlap="1" wp14:anchorId="58C55A02" wp14:editId="261AE2C2">
+              <wp:anchor distT="0" distB="0" distL="114300" distR="114300" simplePos="0" relativeHeight="251666433" behindDoc="0" locked="0" layoutInCell="1" allowOverlap="1" wp14:anchorId="58C55A02" wp14:editId="76BE2FC1">
                 <wp:simplePos x="0" y="0"/>
                 <wp:positionH relativeFrom="margin">
-                  <wp:posOffset>46355</wp:posOffset>
+                  <wp:posOffset>0</wp:posOffset>
                 </wp:positionH>
                 <wp:positionV relativeFrom="margin">
-                  <wp:posOffset>152400</wp:posOffset>
+                  <wp:posOffset>0</wp:posOffset>
                 </wp:positionV>
-                <wp:extent cx="5944166" cy="5419090"/>
+                <wp:extent cx="5943600" cy="4961890"/>
                 <wp:effectExtent l="0" t="0" r="0" b="0"/>
                 <wp:wrapSquare wrapText="bothSides"/>
                 <wp:docPr id="3" name="Group 3"/>
@@ -5934,9 +5887,9 @@
                       <wpg:grpSpPr>
                         <a:xfrm>
                           <a:off x="0" y="0"/>
-                          <a:ext cx="5944166" cy="5419090"/>
+                          <a:ext cx="5943600" cy="4961890"/>
                           <a:chOff x="0" y="0"/>
-                          <a:chExt cx="5945410" cy="5419090"/>
+                          <a:chExt cx="5945410" cy="4961890"/>
                         </a:xfrm>
                       </wpg:grpSpPr>
                       <wps:wsp>
@@ -5971,9 +5924,9 @@
                                   <w:lang w:val="en-US"/>
                                 </w:rPr>
                                 <w:drawing>
-                                  <wp:inline distT="0" distB="0" distL="0" distR="0" wp14:anchorId="3623ED24" wp14:editId="1FEE81E4">
-                                    <wp:extent cx="3896867" cy="4595501"/>
-                                    <wp:effectExtent l="0" t="0" r="0" b="1905"/>
+                                  <wp:inline distT="0" distB="0" distL="0" distR="0" wp14:anchorId="3623ED24" wp14:editId="0F17EB0A">
+                                    <wp:extent cx="3366610" cy="3970179"/>
+                                    <wp:effectExtent l="0" t="0" r="12065" b="0"/>
                                     <wp:docPr id="10" name="Picture 10" descr="Macintosh HD:Users:rebeccahirst:Desktop:Untitled.png"/>
                                     <wp:cNvGraphicFramePr>
                                       <a:graphicFrameLocks xmlns:a="http://schemas.openxmlformats.org/drawingml/2006/main" noChangeAspect="1"/>
@@ -6003,7 +5956,7 @@
                                           <pic:spPr bwMode="auto">
                                             <a:xfrm>
                                               <a:off x="0" y="0"/>
-                                              <a:ext cx="3897911" cy="4596732"/>
+                                              <a:ext cx="3368173" cy="3972022"/>
                                             </a:xfrm>
                                             <a:prstGeom prst="rect">
                                               <a:avLst/>
@@ -6033,7 +5986,7 @@
                         </wps:cNvSpPr>
                         <wps:spPr bwMode="auto">
                           <a:xfrm>
-                            <a:off x="0" y="4686300"/>
+                            <a:off x="0" y="4229100"/>
                             <a:ext cx="5600700" cy="732790"/>
                           </a:xfrm>
                           <a:prstGeom prst="rect">
@@ -6147,7 +6100,7 @@
           </mc:Choice>
           <mc:Fallback>
             <w:pict>
-              <v:group id="Group 3" o:spid="_x0000_s1026" style="position:absolute;margin-left:3.65pt;margin-top:12pt;width:468.05pt;height:426.7pt;z-index:251666433;mso-position-horizontal-relative:margin;mso-position-vertical-relative:margin;mso-width-relative:margin;mso-height-relative:margin" coordsize="5945410,5419090" o:gfxdata="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">
+              <v:group id="Group 3" o:spid="_x0000_s1026" style="position:absolute;margin-left:0;margin-top:0;width:468pt;height:390.7pt;z-index:251666433;mso-position-horizontal-relative:margin;mso-position-vertical-relative:margin;mso-width-relative:margin;mso-height-relative:margin" coordsize="5945410,4961890" o:gfxdata="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">
                 <v:shapetype id="_x0000_t202" coordsize="21600,21600" o:spt="202" path="m0,0l0,21600,21600,21600,21600,0xe">
                   <v:stroke joinstyle="miter"/>
                   <v:path gradientshapeok="t" o:connecttype="rect"/>
@@ -6156,16 +6109,15 @@
                   <v:textbox>
                     <w:txbxContent>
                       <w:p>
-                        <w:bookmarkStart w:id="9" w:name="_GoBack"/>
                         <w:r>
                           <w:rPr>
                             <w:noProof/>
                             <w:lang w:val="en-US"/>
                           </w:rPr>
                           <w:drawing>
-                            <wp:inline distT="0" distB="0" distL="0" distR="0" wp14:anchorId="3623ED24" wp14:editId="1FEE81E4">
-                              <wp:extent cx="3896867" cy="4595501"/>
-                              <wp:effectExtent l="0" t="0" r="0" b="1905"/>
+                            <wp:inline distT="0" distB="0" distL="0" distR="0" wp14:anchorId="3623ED24" wp14:editId="0F17EB0A">
+                              <wp:extent cx="3366610" cy="3970179"/>
+                              <wp:effectExtent l="0" t="0" r="12065" b="0"/>
                               <wp:docPr id="10" name="Picture 10" descr="Macintosh HD:Users:rebeccahirst:Desktop:Untitled.png"/>
                               <wp:cNvGraphicFramePr>
                                 <a:graphicFrameLocks xmlns:a="http://schemas.openxmlformats.org/drawingml/2006/main" noChangeAspect="1"/>
@@ -6180,7 +6132,7 @@
                                       </pic:cNvPicPr>
                                     </pic:nvPicPr>
                                     <pic:blipFill>
-                                      <a:blip r:embed="rId12">
+                                      <a:blip r:embed="rId10">
                                         <a:extLst>
                                           <a:ext uri="{28A0092B-C50C-407E-A947-70E740481C1C}">
                                             <a14:useLocalDpi xmlns:a14="http://schemas.microsoft.com/office/drawing/2010/main" val="0"/>
@@ -6195,7 +6147,7 @@
                                     <pic:spPr bwMode="auto">
                                       <a:xfrm>
                                         <a:off x="0" y="0"/>
-                                        <a:ext cx="3897911" cy="4596732"/>
+                                        <a:ext cx="3368173" cy="3972022"/>
                                       </a:xfrm>
                                       <a:prstGeom prst="rect">
                                         <a:avLst/>
@@ -6211,12 +6163,11 @@
                             </wp:inline>
                           </w:drawing>
                         </w:r>
-                        <w:bookmarkEnd w:id="9"/>
                       </w:p>
                     </w:txbxContent>
                   </v:textbox>
                 </v:shape>
-                <v:shape id="Text Box 2" o:spid="_x0000_s1028" type="#_x0000_t202" style="position:absolute;top:4686300;width:5600700;height:732790;visibility:visible;mso-wrap-style:square;v-text-anchor:top" o:gfxdata="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" stroked="f">
+                <v:shape id="Text Box 2" o:spid="_x0000_s1028" type="#_x0000_t202" style="position:absolute;top:4229100;width:5600700;height:732790;visibility:visible;mso-wrap-style:square;v-text-anchor:top" o:gfxdata="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" stroked="f">
                   <v:textbox>
                     <w:txbxContent>
                       <w:p>
@@ -6310,6 +6261,92 @@
         <w:spacing w:line="480" w:lineRule="auto"/>
         <w:rPr>
           <w:rFonts w:ascii="Times New Roman" w:hAnsi="Times New Roman" w:cs="Times New Roman"/>
+          <w:sz w:val="24"/>
+          <w:szCs w:val="24"/>
+        </w:rPr>
+      </w:pPr>
+    </w:p>
+    <w:p>
+      <w:pPr>
+        <w:spacing w:line="480" w:lineRule="auto"/>
+        <w:rPr>
+          <w:rFonts w:ascii="Times New Roman" w:hAnsi="Times New Roman" w:cs="Times New Roman"/>
+          <w:sz w:val="24"/>
+          <w:szCs w:val="24"/>
+        </w:rPr>
+      </w:pPr>
+    </w:p>
+    <w:p>
+      <w:pPr>
+        <w:spacing w:line="480" w:lineRule="auto"/>
+        <w:rPr>
+          <w:rFonts w:ascii="Times New Roman" w:hAnsi="Times New Roman" w:cs="Times New Roman"/>
+          <w:b/>
+          <w:sz w:val="24"/>
+          <w:szCs w:val="24"/>
+        </w:rPr>
+      </w:pPr>
+    </w:p>
+    <w:p>
+      <w:pPr>
+        <w:spacing w:line="480" w:lineRule="auto"/>
+        <w:rPr>
+          <w:rFonts w:ascii="Times New Roman" w:hAnsi="Times New Roman" w:cs="Times New Roman"/>
+          <w:b/>
+          <w:sz w:val="24"/>
+          <w:szCs w:val="24"/>
+        </w:rPr>
+      </w:pPr>
+    </w:p>
+    <w:p>
+      <w:pPr>
+        <w:spacing w:line="480" w:lineRule="auto"/>
+        <w:rPr>
+          <w:rFonts w:ascii="Times New Roman" w:hAnsi="Times New Roman" w:cs="Times New Roman"/>
+          <w:b/>
+          <w:sz w:val="24"/>
+          <w:szCs w:val="24"/>
+        </w:rPr>
+      </w:pPr>
+    </w:p>
+    <w:p>
+      <w:pPr>
+        <w:spacing w:line="480" w:lineRule="auto"/>
+        <w:rPr>
+          <w:rFonts w:ascii="Times New Roman" w:hAnsi="Times New Roman" w:cs="Times New Roman"/>
+          <w:b/>
+          <w:sz w:val="24"/>
+          <w:szCs w:val="24"/>
+        </w:rPr>
+      </w:pPr>
+    </w:p>
+    <w:p>
+      <w:pPr>
+        <w:spacing w:line="480" w:lineRule="auto"/>
+        <w:rPr>
+          <w:rFonts w:ascii="Times New Roman" w:hAnsi="Times New Roman" w:cs="Times New Roman"/>
+          <w:b/>
+          <w:sz w:val="24"/>
+          <w:szCs w:val="24"/>
+        </w:rPr>
+      </w:pPr>
+    </w:p>
+    <w:p>
+      <w:pPr>
+        <w:spacing w:line="480" w:lineRule="auto"/>
+        <w:rPr>
+          <w:rFonts w:ascii="Times New Roman" w:hAnsi="Times New Roman" w:cs="Times New Roman"/>
+          <w:b/>
+          <w:sz w:val="24"/>
+          <w:szCs w:val="24"/>
+        </w:rPr>
+      </w:pPr>
+    </w:p>
+    <w:p>
+      <w:pPr>
+        <w:spacing w:line="480" w:lineRule="auto"/>
+        <w:rPr>
+          <w:rFonts w:ascii="Times New Roman" w:hAnsi="Times New Roman" w:cs="Times New Roman"/>
           <w:b/>
           <w:sz w:val="24"/>
           <w:szCs w:val="24"/>
@@ -9614,7 +9651,7 @@
         </w:rPr>
         <w:t xml:space="preserve"> can be found here </w:t>
       </w:r>
-      <w:hyperlink r:id="rId13" w:history="1">
+      <w:hyperlink r:id="rId11" w:history="1">
         <w:r>
           <w:rPr>
             <w:rStyle w:val="Hyperlink"/>
@@ -9633,7 +9670,7 @@
         </w:rPr>
         <w:t xml:space="preserve"> (for peer review this can be accessed here </w:t>
       </w:r>
-      <w:hyperlink r:id="rId14" w:history="1">
+      <w:hyperlink r:id="rId12" w:history="1">
         <w:r>
           <w:rPr>
             <w:rStyle w:val="Hyperlink"/>
@@ -13236,8 +13273,8 @@
           <w:szCs w:val="24"/>
         </w:rPr>
         <w:sectPr>
-          <w:headerReference w:type="even" r:id="rId15"/>
-          <w:headerReference w:type="default" r:id="rId16"/>
+          <w:headerReference w:type="even" r:id="rId13"/>
+          <w:headerReference w:type="default" r:id="rId14"/>
           <w:pgSz w:w="11906" w:h="16838"/>
           <w:pgMar w:top="1440" w:right="1440" w:bottom="1440" w:left="1440" w:header="708" w:footer="708" w:gutter="0"/>
           <w:lnNumType w:countBy="1"/>
@@ -13347,7 +13384,7 @@
                     </pic:cNvPicPr>
                   </pic:nvPicPr>
                   <pic:blipFill>
-                    <a:blip r:embed="rId17">
+                    <a:blip r:embed="rId15">
                       <a:extLst>
                         <a:ext uri="{28A0092B-C50C-407E-A947-70E740481C1C}">
                           <a14:useLocalDpi xmlns:a14="http://schemas.microsoft.com/office/drawing/2010/main" val="0"/>
@@ -13774,7 +13811,7 @@
           <w:sz w:val="24"/>
           <w:szCs w:val="24"/>
         </w:rPr>
-        <w:t>4</w:t>
+        <w:t>1</w:t>
       </w:r>
       <w:r>
         <w:rPr>
@@ -14960,7 +14997,7 @@
                           </pic:cNvPicPr>
                         </pic:nvPicPr>
                         <pic:blipFill>
-                          <a:blip r:embed="rId18">
+                          <a:blip r:embed="rId16">
                             <a:extLst>
                               <a:ext uri="{28A0092B-C50C-407E-A947-70E740481C1C}">
                                 <a14:useLocalDpi xmlns:a14="http://schemas.microsoft.com/office/drawing/2010/main" val="0"/>
@@ -14989,7 +15026,7 @@
                           </pic:cNvPicPr>
                         </pic:nvPicPr>
                         <pic:blipFill>
-                          <a:blip r:embed="rId19">
+                          <a:blip r:embed="rId17">
                             <a:extLst>
                               <a:ext uri="{28A0092B-C50C-407E-A947-70E740481C1C}">
                                 <a14:useLocalDpi xmlns:a14="http://schemas.microsoft.com/office/drawing/2010/main" val="0"/>
@@ -15018,7 +15055,7 @@
                           </pic:cNvPicPr>
                         </pic:nvPicPr>
                         <pic:blipFill>
-                          <a:blip r:embed="rId20">
+                          <a:blip r:embed="rId18">
                             <a:extLst>
                               <a:ext uri="{28A0092B-C50C-407E-A947-70E740481C1C}">
                                 <a14:useLocalDpi xmlns:a14="http://schemas.microsoft.com/office/drawing/2010/main" val="0"/>
@@ -15879,39 +15916,6 @@
         </w:rPr>
         <w:t xml:space="preserve">). </w:t>
       </w:r>
-    </w:p>
-    <w:p>
-      <w:pPr>
-        <w:spacing w:line="480" w:lineRule="auto"/>
-        <w:contextualSpacing/>
-        <w:rPr>
-          <w:rFonts w:ascii="Times New Roman" w:hAnsi="Times New Roman" w:cs="Times New Roman"/>
-          <w:sz w:val="24"/>
-          <w:szCs w:val="24"/>
-        </w:rPr>
-      </w:pPr>
-    </w:p>
-    <w:p>
-      <w:pPr>
-        <w:spacing w:line="480" w:lineRule="auto"/>
-        <w:contextualSpacing/>
-        <w:rPr>
-          <w:rFonts w:ascii="Times New Roman" w:hAnsi="Times New Roman" w:cs="Times New Roman"/>
-          <w:sz w:val="24"/>
-          <w:szCs w:val="24"/>
-        </w:rPr>
-      </w:pPr>
-    </w:p>
-    <w:p>
-      <w:pPr>
-        <w:spacing w:line="480" w:lineRule="auto"/>
-        <w:contextualSpacing/>
-        <w:rPr>
-          <w:rFonts w:ascii="Times New Roman" w:hAnsi="Times New Roman" w:cs="Times New Roman"/>
-          <w:sz w:val="24"/>
-          <w:szCs w:val="24"/>
-        </w:rPr>
-      </w:pPr>
     </w:p>
     <w:p>
       <w:pPr>
@@ -16169,7 +16173,6 @@
         </w:rPr>
         <w:t>cognitive trajectory group</w:t>
       </w:r>
-      <w:bookmarkStart w:id="0" w:name="_GoBack"/>
       <w:r>
         <w:rPr>
           <w:rFonts w:ascii="Times New Roman" w:hAnsi="Times New Roman" w:cs="Times New Roman"/>
@@ -16178,7 +16181,6 @@
         </w:rPr>
         <w:t>’</w:t>
       </w:r>
-      <w:bookmarkEnd w:id="0"/>
       <w:r>
         <w:rPr>
           <w:rFonts w:ascii="Times New Roman" w:hAnsi="Times New Roman" w:cs="Times New Roman"/>
@@ -19273,24 +19275,161 @@
     <w:p>
       <w:pPr>
         <w:spacing w:line="480" w:lineRule="auto"/>
-        <w:contextualSpacing/>
         <w:rPr>
           <w:rFonts w:ascii="Times New Roman" w:hAnsi="Times New Roman" w:cs="Times New Roman"/>
           <w:sz w:val="24"/>
           <w:szCs w:val="24"/>
         </w:rPr>
       </w:pPr>
+      <w:r>
+        <w:rPr>
+          <w:rFonts w:ascii="Times New Roman" w:hAnsi="Times New Roman" w:cs="Times New Roman"/>
+          <w:b/>
+          <w:sz w:val="24"/>
+          <w:szCs w:val="24"/>
+        </w:rPr>
+        <w:t>Co</w:t>
+      </w:r>
+      <w:r>
+        <w:rPr>
+          <w:rFonts w:ascii="Times New Roman" w:hAnsi="Times New Roman" w:cs="Times New Roman"/>
+          <w:b/>
+          <w:sz w:val="24"/>
+          <w:szCs w:val="24"/>
+        </w:rPr>
+        <w:t>mpeting interests</w:t>
+      </w:r>
+      <w:r>
+        <w:rPr>
+          <w:rFonts w:ascii="Times New Roman" w:hAnsi="Times New Roman" w:cs="Times New Roman"/>
+          <w:b/>
+          <w:sz w:val="24"/>
+          <w:szCs w:val="24"/>
+        </w:rPr>
+        <w:t>:</w:t>
+      </w:r>
+      <w:r>
+        <w:rPr>
+          <w:rFonts w:ascii="Times New Roman" w:hAnsi="Times New Roman" w:cs="Times New Roman"/>
+          <w:sz w:val="24"/>
+          <w:szCs w:val="24"/>
+        </w:rPr>
+        <w:t xml:space="preserve"> The authors have no conflict of interest to declare</w:t>
+      </w:r>
     </w:p>
     <w:p>
       <w:pPr>
         <w:spacing w:line="480" w:lineRule="auto"/>
-        <w:contextualSpacing/>
-        <w:rPr>
-          <w:rFonts w:ascii="Times New Roman" w:hAnsi="Times New Roman" w:cs="Times New Roman"/>
-          <w:sz w:val="24"/>
-          <w:szCs w:val="24"/>
+        <w:rPr>
+          <w:rFonts w:eastAsia="Times New Roman"/>
         </w:rPr>
       </w:pPr>
+      <w:r>
+        <w:rPr>
+          <w:rFonts w:ascii="Times New Roman" w:hAnsi="Times New Roman" w:cs="Times New Roman"/>
+          <w:b/>
+          <w:sz w:val="24"/>
+          <w:szCs w:val="24"/>
+        </w:rPr>
+        <w:t>Acknowledgements:</w:t>
+      </w:r>
+      <w:r>
+        <w:rPr>
+          <w:rFonts w:ascii="Times New Roman" w:hAnsi="Times New Roman" w:cs="Times New Roman"/>
+          <w:sz w:val="24"/>
+          <w:szCs w:val="24"/>
+        </w:rPr>
+        <w:t xml:space="preserve">  This work was supported by the Health Research Board (HRB); Grant reference </w:t>
+      </w:r>
+      <w:r>
+        <w:rPr>
+          <w:rFonts w:ascii="Times New Roman" w:eastAsia="Times New Roman" w:hAnsi="Times New Roman" w:cs="Times New Roman"/>
+          <w:color w:val="000000"/>
+          <w:sz w:val="24"/>
+          <w:szCs w:val="24"/>
+        </w:rPr>
+        <w:t>ILP-PHR-2017-014</w:t>
+      </w:r>
+      <w:r>
+        <w:rPr>
+          <w:rFonts w:ascii="Times New Roman" w:hAnsi="Times New Roman" w:cs="Times New Roman"/>
+          <w:sz w:val="24"/>
+          <w:szCs w:val="24"/>
+        </w:rPr>
+        <w:t xml:space="preserve">. </w:t>
+      </w:r>
+      <w:r>
+        <w:rPr>
+          <w:rFonts w:ascii="Times New Roman" w:hAnsi="Times New Roman" w:cs="Times New Roman"/>
+          <w:sz w:val="24"/>
+          <w:szCs w:val="24"/>
+        </w:rPr>
+        <w:t xml:space="preserve">We would also like to thank </w:t>
+      </w:r>
+      <w:r>
+        <w:rPr>
+          <w:rFonts w:ascii="Times New Roman" w:hAnsi="Times New Roman" w:cs="Times New Roman"/>
+          <w:sz w:val="24"/>
+          <w:szCs w:val="24"/>
+        </w:rPr>
+        <w:t>Alan O’Dowd for his feed</w:t>
+      </w:r>
+      <w:r>
+        <w:rPr>
+          <w:rFonts w:ascii="Times New Roman" w:hAnsi="Times New Roman" w:cs="Times New Roman"/>
+          <w:sz w:val="24"/>
+          <w:szCs w:val="24"/>
+        </w:rPr>
+        <w:t>back in shaping this</w:t>
+      </w:r>
+      <w:r>
+        <w:rPr>
+          <w:rFonts w:ascii="Times New Roman" w:hAnsi="Times New Roman" w:cs="Times New Roman"/>
+          <w:sz w:val="24"/>
+          <w:szCs w:val="24"/>
+        </w:rPr>
+        <w:t xml:space="preserve"> manuscript as well as </w:t>
+      </w:r>
+      <w:r>
+        <w:rPr>
+          <w:rFonts w:ascii="Times New Roman" w:hAnsi="Times New Roman" w:cs="Times New Roman"/>
+          <w:sz w:val="24"/>
+          <w:szCs w:val="24"/>
+        </w:rPr>
+        <w:t>members of the TILDA team</w:t>
+      </w:r>
+      <w:r>
+        <w:rPr>
+          <w:rFonts w:ascii="Times New Roman" w:hAnsi="Times New Roman" w:cs="Times New Roman"/>
+          <w:sz w:val="24"/>
+          <w:szCs w:val="24"/>
+        </w:rPr>
+        <w:t xml:space="preserve">, </w:t>
+      </w:r>
+      <w:r>
+        <w:rPr>
+          <w:rFonts w:ascii="Times New Roman" w:hAnsi="Times New Roman" w:cs="Times New Roman"/>
+          <w:sz w:val="24"/>
+          <w:szCs w:val="24"/>
+        </w:rPr>
+        <w:t xml:space="preserve">for their </w:t>
+      </w:r>
+      <w:r>
+        <w:rPr>
+          <w:rFonts w:ascii="Times New Roman" w:hAnsi="Times New Roman" w:cs="Times New Roman"/>
+          <w:sz w:val="24"/>
+          <w:szCs w:val="24"/>
+        </w:rPr>
+        <w:t>helpful feedback in drafting previous versions of this</w:t>
+      </w:r>
+      <w:r>
+        <w:rPr>
+          <w:rFonts w:ascii="Times New Roman" w:hAnsi="Times New Roman" w:cs="Times New Roman"/>
+          <w:sz w:val="24"/>
+          <w:szCs w:val="24"/>
+        </w:rPr>
+        <w:t xml:space="preserve"> manuscript.</w:t>
+      </w:r>
     </w:p>
     <w:p>
       <w:pPr>
@@ -19308,7 +19447,15 @@
           <w:sz w:val="24"/>
           <w:szCs w:val="24"/>
         </w:rPr>
-        <w:t>Co</w:t>
+        <w:t xml:space="preserve">Author contribution statement: </w:t>
+      </w:r>
+      <w:r>
+        <w:rPr>
+          <w:rFonts w:ascii="Times New Roman" w:hAnsi="Times New Roman" w:cs="Times New Roman"/>
+          <w:sz w:val="24"/>
+          <w:szCs w:val="24"/>
+        </w:rPr>
+        <w:t>The Irish Longitudinal Study on Ageing (TILDA) is an interdisciplinary project co-ordinated by R.A.K.</w:t>
       </w:r>
       <w:r>
         <w:rPr>
@@ -19317,141 +19464,6 @@
           <w:sz w:val="24"/>
           <w:szCs w:val="24"/>
         </w:rPr>
-        <w:t>mpeting interests</w:t>
-      </w:r>
-      <w:r>
-        <w:rPr>
-          <w:rFonts w:ascii="Times New Roman" w:hAnsi="Times New Roman" w:cs="Times New Roman"/>
-          <w:b/>
-          <w:sz w:val="24"/>
-          <w:szCs w:val="24"/>
-        </w:rPr>
-        <w:t>:</w:t>
-      </w:r>
-      <w:r>
-        <w:rPr>
-          <w:rFonts w:ascii="Times New Roman" w:hAnsi="Times New Roman" w:cs="Times New Roman"/>
-          <w:sz w:val="24"/>
-          <w:szCs w:val="24"/>
-        </w:rPr>
-        <w:t xml:space="preserve"> The authors have no conflict of interest to declare</w:t>
-      </w:r>
-    </w:p>
-    <w:p>
-      <w:pPr>
-        <w:spacing w:line="480" w:lineRule="auto"/>
-        <w:rPr>
-          <w:rFonts w:eastAsia="Times New Roman"/>
-        </w:rPr>
-      </w:pPr>
-      <w:r>
-        <w:rPr>
-          <w:rFonts w:ascii="Times New Roman" w:hAnsi="Times New Roman" w:cs="Times New Roman"/>
-          <w:b/>
-          <w:sz w:val="24"/>
-          <w:szCs w:val="24"/>
-        </w:rPr>
-        <w:t>Acknowledgements:</w:t>
-      </w:r>
-      <w:r>
-        <w:rPr>
-          <w:rFonts w:ascii="Times New Roman" w:hAnsi="Times New Roman" w:cs="Times New Roman"/>
-          <w:sz w:val="24"/>
-          <w:szCs w:val="24"/>
-        </w:rPr>
-        <w:t xml:space="preserve">  This work was supported by the Health Research Board (HRB); Grant reference </w:t>
-      </w:r>
-      <w:r>
-        <w:rPr>
-          <w:rFonts w:ascii="Times New Roman" w:eastAsia="Times New Roman" w:hAnsi="Times New Roman" w:cs="Times New Roman"/>
-          <w:color w:val="000000"/>
-          <w:sz w:val="24"/>
-          <w:szCs w:val="24"/>
-        </w:rPr>
-        <w:t>ILP-PHR-2017-014</w:t>
-      </w:r>
-      <w:r>
-        <w:rPr>
-          <w:rFonts w:ascii="Times New Roman" w:hAnsi="Times New Roman" w:cs="Times New Roman"/>
-          <w:sz w:val="24"/>
-          <w:szCs w:val="24"/>
-        </w:rPr>
-        <w:t xml:space="preserve">. </w:t>
-      </w:r>
-      <w:r>
-        <w:rPr>
-          <w:rFonts w:ascii="Times New Roman" w:hAnsi="Times New Roman" w:cs="Times New Roman"/>
-          <w:sz w:val="24"/>
-          <w:szCs w:val="24"/>
-        </w:rPr>
-        <w:t>We would also like to thank members of the TILDA team</w:t>
-      </w:r>
-      <w:r>
-        <w:rPr>
-          <w:rFonts w:ascii="Times New Roman" w:hAnsi="Times New Roman" w:cs="Times New Roman"/>
-          <w:sz w:val="24"/>
-          <w:szCs w:val="24"/>
-        </w:rPr>
-        <w:t xml:space="preserve">, </w:t>
-      </w:r>
-      <w:r>
-        <w:rPr>
-          <w:rFonts w:ascii="Times New Roman" w:hAnsi="Times New Roman" w:cs="Times New Roman"/>
-          <w:sz w:val="24"/>
-          <w:szCs w:val="24"/>
-        </w:rPr>
-        <w:t xml:space="preserve">for their </w:t>
-      </w:r>
-      <w:r>
-        <w:rPr>
-          <w:rFonts w:ascii="Times New Roman" w:hAnsi="Times New Roman" w:cs="Times New Roman"/>
-          <w:sz w:val="24"/>
-          <w:szCs w:val="24"/>
-        </w:rPr>
-        <w:t>helpful feedback in drafting previous versions of this</w:t>
-      </w:r>
-      <w:r>
-        <w:rPr>
-          <w:rFonts w:ascii="Times New Roman" w:hAnsi="Times New Roman" w:cs="Times New Roman"/>
-          <w:sz w:val="24"/>
-          <w:szCs w:val="24"/>
-        </w:rPr>
-        <w:t xml:space="preserve"> manuscript.</w:t>
-      </w:r>
-    </w:p>
-    <w:p>
-      <w:pPr>
-        <w:spacing w:line="480" w:lineRule="auto"/>
-        <w:rPr>
-          <w:rFonts w:ascii="Times New Roman" w:hAnsi="Times New Roman" w:cs="Times New Roman"/>
-          <w:sz w:val="24"/>
-          <w:szCs w:val="24"/>
-        </w:rPr>
-      </w:pPr>
-      <w:r>
-        <w:rPr>
-          <w:rFonts w:ascii="Times New Roman" w:hAnsi="Times New Roman" w:cs="Times New Roman"/>
-          <w:b/>
-          <w:sz w:val="24"/>
-          <w:szCs w:val="24"/>
-        </w:rPr>
-        <w:t xml:space="preserve">Author contribution statement: </w:t>
-      </w:r>
-      <w:r>
-        <w:rPr>
-          <w:rFonts w:ascii="Times New Roman" w:hAnsi="Times New Roman" w:cs="Times New Roman"/>
-          <w:sz w:val="24"/>
-          <w:szCs w:val="24"/>
-        </w:rPr>
-        <w:t>The Irish Longitudinal Study on Ageing (TILDA) is an interdisciplinary project co-ordinated by R.A.K.</w:t>
-      </w:r>
-      <w:r>
-        <w:rPr>
-          <w:rFonts w:ascii="Times New Roman" w:hAnsi="Times New Roman" w:cs="Times New Roman"/>
-          <w:b/>
-          <w:sz w:val="24"/>
-          <w:szCs w:val="24"/>
-        </w:rPr>
         <w:t xml:space="preserve"> </w:t>
       </w:r>
       <w:r>
@@ -19460,7 +19472,23 @@
           <w:sz w:val="24"/>
           <w:szCs w:val="24"/>
         </w:rPr>
-        <w:t>A.S and F.N.N designed the protocol for the Sound-Induced Flash Illusion incorporated into TILDA. R.J.H.,</w:t>
+        <w:t xml:space="preserve">A.S and F.N.N designed the protocol for the Sound-Induced Flash Illusion incorporated into TILDA. </w:t>
+      </w:r>
+      <w:r>
+        <w:rPr>
+          <w:rFonts w:ascii="Times New Roman" w:hAnsi="Times New Roman" w:cs="Times New Roman"/>
+          <w:sz w:val="24"/>
+          <w:szCs w:val="24"/>
+        </w:rPr>
+        <w:t xml:space="preserve">Together, </w:t>
+      </w:r>
+      <w:r>
+        <w:rPr>
+          <w:rFonts w:ascii="Times New Roman" w:hAnsi="Times New Roman" w:cs="Times New Roman"/>
+          <w:sz w:val="24"/>
+          <w:szCs w:val="24"/>
+        </w:rPr>
+        <w:t>R.J.H.,</w:t>
       </w:r>
       <w:r>
         <w:rPr>
@@ -19691,8 +19719,18 @@
           <w:szCs w:val="24"/>
           <w:lang w:val="en-US"/>
         </w:rPr>
+        <w:t xml:space="preserve">Chan, J. S., Connolly, S. K., &amp; Setti, A. (2018). The number of stimulus-onset asynchronies </w:t>
+      </w:r>
+      <w:r>
+        <w:rPr>
+          <w:rFonts w:ascii="Times New Roman" w:hAnsi="Times New Roman" w:cs="Times New Roman"/>
+          <w:noProof/>
+          <w:sz w:val="24"/>
+          <w:szCs w:val="24"/>
+          <w:lang w:val="en-US"/>
+        </w:rPr>
         <w:lastRenderedPageBreak/>
-        <w:t xml:space="preserve">Chan, J. S., Connolly, S. K., &amp; Setti, A. (2018). The number of stimulus-onset asynchronies affects the perception of the sound-induced flash illusion in young and older adults. </w:t>
+        <w:t xml:space="preserve">affects the perception of the sound-induced flash illusion in young and older adults. </w:t>
       </w:r>
       <w:r>
         <w:rPr>
@@ -20140,18 +20178,7 @@
           <w:szCs w:val="24"/>
           <w:lang w:val="en-US"/>
         </w:rPr>
-        <w:t xml:space="preserve">(4), 1–34. </w:t>
-      </w:r>
-      <w:r>
-        <w:rPr>
-          <w:rFonts w:ascii="Times New Roman" w:hAnsi="Times New Roman" w:cs="Times New Roman"/>
-          <w:noProof/>
-          <w:sz w:val="24"/>
-          <w:szCs w:val="24"/>
-          <w:lang w:val="en-US"/>
-        </w:rPr>
-        <w:lastRenderedPageBreak/>
-        <w:t>https://doi.org/10.18637/jss.v065.i04</w:t>
+        <w:t>(4), 1–34. https://doi.org/10.18637/jss.v065.i04</w:t>
       </w:r>
     </w:p>
     <w:p>
@@ -20178,6 +20205,7 @@
           <w:szCs w:val="24"/>
           <w:lang w:val="en-US"/>
         </w:rPr>
+        <w:lastRenderedPageBreak/>
         <w:t xml:space="preserve">Genolini, C., &amp; Falissard, B. (2011). Kml: A package to cluster longitudinal data. </w:t>
       </w:r>
       <w:r>
@@ -20560,8 +20588,18 @@
           <w:szCs w:val="24"/>
           <w:lang w:val="en-US"/>
         </w:rPr>
+        <w:t xml:space="preserve">Humes, L. E., Busey, T. A., Craig, J., &amp; Kewley-Port, D. (2013). Are age-related changes in </w:t>
+      </w:r>
+      <w:r>
+        <w:rPr>
+          <w:rFonts w:ascii="Times New Roman" w:hAnsi="Times New Roman" w:cs="Times New Roman"/>
+          <w:noProof/>
+          <w:sz w:val="24"/>
+          <w:szCs w:val="24"/>
+          <w:lang w:val="en-US"/>
+        </w:rPr>
         <w:lastRenderedPageBreak/>
-        <w:t xml:space="preserve">Humes, L. E., Busey, T. A., Craig, J., &amp; Kewley-Port, D. (2013). Are age-related changes in cognitive function driven by age-related changes in sensory processing? </w:t>
+        <w:t xml:space="preserve">cognitive function driven by age-related changes in sensory processing? </w:t>
       </w:r>
       <w:r>
         <w:rPr>
@@ -21031,18 +21069,7 @@
           <w:szCs w:val="24"/>
           <w:lang w:val="en-US"/>
         </w:rPr>
-        <w:t xml:space="preserve">(12), 1996–2002. </w:t>
-      </w:r>
-      <w:r>
-        <w:rPr>
-          <w:rFonts w:ascii="Times New Roman" w:hAnsi="Times New Roman" w:cs="Times New Roman"/>
-          <w:noProof/>
-          <w:sz w:val="24"/>
-          <w:szCs w:val="24"/>
-          <w:lang w:val="en-US"/>
-        </w:rPr>
-        <w:lastRenderedPageBreak/>
-        <w:t>https://doi.org/10.1111/j.1532-5415.2004.52554.x</w:t>
+        <w:t>(12), 1996–2002. https://doi.org/10.1111/j.1532-5415.2004.52554.x</w:t>
       </w:r>
     </w:p>
     <w:p>
@@ -21069,6 +21096,7 @@
           <w:szCs w:val="24"/>
           <w:lang w:val="en-US"/>
         </w:rPr>
+        <w:lastRenderedPageBreak/>
         <w:t xml:space="preserve">Loughrey, D. G., Kelly, M. E., Kelley, G. A., Brennan, S., &amp; Lawlor, B. A. (2018). Association of age-related hearing loss with cognitive function, cognitive impairment, and dementia A systematic review and meta-analysis. </w:t>
       </w:r>
       <w:r>
@@ -21517,18 +21545,7 @@
           <w:szCs w:val="24"/>
           <w:lang w:val="en-US"/>
         </w:rPr>
-        <w:t>(1), 1–11. https://doi.org/10.1038/s41598-018-</w:t>
-      </w:r>
-      <w:r>
-        <w:rPr>
-          <w:rFonts w:ascii="Times New Roman" w:hAnsi="Times New Roman" w:cs="Times New Roman"/>
-          <w:noProof/>
-          <w:sz w:val="24"/>
-          <w:szCs w:val="24"/>
-          <w:lang w:val="en-US"/>
-        </w:rPr>
-        <w:lastRenderedPageBreak/>
-        <w:t>30007-6</w:t>
+        <w:t>(1), 1–11. https://doi.org/10.1038/s41598-018-30007-6</w:t>
       </w:r>
     </w:p>
     <w:p>
@@ -21555,6 +21572,7 @@
           <w:szCs w:val="24"/>
           <w:lang w:val="en-US"/>
         </w:rPr>
+        <w:lastRenderedPageBreak/>
         <w:t xml:space="preserve">Mishra, J., Martinez, A., Sejnowski, T. J., &amp; Hillyard, S. A. (2007). Early cross-modal interactions in auditory and visual cortex underlie a sound-induced visual illusion. </w:t>
       </w:r>
       <w:r>
@@ -22030,8 +22048,18 @@
           <w:szCs w:val="24"/>
           <w:lang w:val="en-US"/>
         </w:rPr>
+        <w:t xml:space="preserve">Setti, A., Burke, K. E., Kenny, R. A., &amp; Newell, F. N. (2011). Is inefficient multisensory </w:t>
+      </w:r>
+      <w:r>
+        <w:rPr>
+          <w:rFonts w:ascii="Times New Roman" w:hAnsi="Times New Roman" w:cs="Times New Roman"/>
+          <w:noProof/>
+          <w:sz w:val="24"/>
+          <w:szCs w:val="24"/>
+          <w:lang w:val="en-US"/>
+        </w:rPr>
         <w:lastRenderedPageBreak/>
-        <w:t xml:space="preserve">Setti, A., Burke, K. E., Kenny, R. A., &amp; Newell, F. N. (2011). Is inefficient multisensory processing associated with falls in older people? </w:t>
+        <w:t xml:space="preserve">processing associated with falls in older people? </w:t>
       </w:r>
       <w:r>
         <w:rPr>
@@ -22575,8 +22603,18 @@
           <w:szCs w:val="24"/>
           <w:lang w:val="en-US"/>
         </w:rPr>
+        <w:t xml:space="preserve">Wallace, M. T., Woynaroski, T. G., &amp; Stevenson, R. A. (2020). Multisensory integration as a </w:t>
+      </w:r>
+      <w:r>
+        <w:rPr>
+          <w:rFonts w:ascii="Times New Roman" w:hAnsi="Times New Roman" w:cs="Times New Roman"/>
+          <w:noProof/>
+          <w:sz w:val="24"/>
+          <w:szCs w:val="24"/>
+          <w:lang w:val="en-US"/>
+        </w:rPr>
         <w:lastRenderedPageBreak/>
-        <w:t xml:space="preserve">Wallace, M. T., Woynaroski, T. G., &amp; Stevenson, R. A. (2020). Multisensory integration as a window into orderly and disrupted cognition and communication. </w:t>
+        <w:t xml:space="preserve">window into orderly and disrupted cognition and communication. </w:t>
       </w:r>
       <w:r>
         <w:rPr>
@@ -22955,7 +22993,7 @@
         <w:rStyle w:val="PageNumber"/>
         <w:noProof/>
       </w:rPr>
-      <w:t>22</w:t>
+      <w:t>6</w:t>
     </w:r>
     <w:r>
       <w:rPr>
@@ -24548,7 +24586,7 @@
   <a:extraClrSchemeLst/>
   <a:extLst>
     <a:ext uri="{05A4C25C-085E-4340-85A3-A5531E510DB2}">
-      <thm15:themeFamily xmlns="" xmlns:thm15="http://schemas.microsoft.com/office/thememl/2012/main" name="Office Theme" id="{62F939B6-93AF-4DB8-9C6B-D6C7DFDC589F}" vid="{4A3C46E8-61CC-4603-A589-7422A47A8E4A}"/>
+      <thm15:themeFamily xmlns:thm15="http://schemas.microsoft.com/office/thememl/2012/main" xmlns="" name="Office Theme" id="{62F939B6-93AF-4DB8-9C6B-D6C7DFDC589F}" vid="{4A3C46E8-61CC-4603-A589-7422A47A8E4A}"/>
     </a:ext>
   </a:extLst>
 </a:theme>
@@ -24559,7 +24597,7 @@
 </file>
 
 <file path=customXml/itemProps1.xml><?xml version="1.0" encoding="utf-8"?>
-<ds:datastoreItem xmlns:ds="http://schemas.openxmlformats.org/officeDocument/2006/customXml" ds:itemID="{3ED40A96-B8C1-F446-A9C3-B44574A72D0D}">
+<ds:datastoreItem xmlns:ds="http://schemas.openxmlformats.org/officeDocument/2006/customXml" ds:itemID="{3EF03D32-40AD-D640-A117-A87BB688199A}">
   <ds:schemaRefs>
     <ds:schemaRef ds:uri="http://schemas.openxmlformats.org/officeDocument/2006/bibliography"/>
   </ds:schemaRefs>

</xml_diff>